<commit_message>
add solution for topic 01
</commit_message>
<xml_diff>
--- a/TP-KB-241-Denys-Maksymenko-lpr.docx
+++ b/TP-KB-241-Denys-Maksymenko-lpr.docx
@@ -397,80 +397,110 @@
         <w:ind w:left="721"/>
         <w:rPr>
           <w:spacing w:val="-2"/>
-          <w:lang w:val="ru-RU"/>
-        </w:rPr>
-      </w:pPr>
+          <w:lang w:val="en-US"/>
+        </w:rPr>
+      </w:pPr>
+      <w:r>
+        <w:rPr>
+          <w:spacing w:val="-2"/>
+          <w:lang w:val="en-US"/>
+        </w:rPr>
+        <w:t>print(s</w:t>
+      </w:r>
+      <w:proofErr w:type="gramStart"/>
+      <w:r>
+        <w:rPr>
+          <w:spacing w:val="-2"/>
+          <w:lang w:val="en-US"/>
+        </w:rPr>
+        <w:t>[::</w:t>
+      </w:r>
+      <w:proofErr w:type="gramEnd"/>
+      <w:r>
+        <w:rPr>
+          <w:spacing w:val="-2"/>
+          <w:lang w:val="en-US"/>
+        </w:rPr>
+        <w:t>-1])</w:t>
+      </w:r>
+    </w:p>
+    <w:p>
+      <w:pPr>
+        <w:pStyle w:val="a3"/>
+        <w:spacing w:before="1"/>
+        <w:ind w:left="721"/>
+        <w:rPr>
+          <w:spacing w:val="-2"/>
+        </w:rPr>
+      </w:pPr>
+    </w:p>
+    <w:p>
+      <w:pPr>
+        <w:pStyle w:val="a3"/>
+        <w:spacing w:before="1"/>
+        <w:ind w:left="721"/>
+      </w:pPr>
+    </w:p>
+    <w:p>
+      <w:pPr>
+        <w:pStyle w:val="a3"/>
+        <w:ind w:left="721"/>
+        <w:rPr>
+          <w:lang w:val="ru-RU"/>
+        </w:rPr>
+      </w:pPr>
+      <w:r>
+        <w:t>Посилання</w:t>
+      </w:r>
+      <w:r>
+        <w:rPr>
+          <w:spacing w:val="-2"/>
+        </w:rPr>
+        <w:t xml:space="preserve"> </w:t>
+      </w:r>
+      <w:r>
+        <w:t xml:space="preserve">на </w:t>
+      </w:r>
       <w:proofErr w:type="spellStart"/>
       <w:r>
         <w:rPr>
           <w:spacing w:val="-2"/>
-          <w:lang w:val="ru-RU"/>
-        </w:rPr>
-        <w:t>print</w:t>
+        </w:rPr>
+        <w:t>github</w:t>
       </w:r>
       <w:proofErr w:type="spellEnd"/>
       <w:r>
         <w:rPr>
           <w:spacing w:val="-2"/>
-          <w:lang w:val="ru-RU"/>
-        </w:rPr>
-        <w:t>(s</w:t>
-      </w:r>
-      <w:proofErr w:type="gramStart"/>
-      <w:r>
-        <w:rPr>
-          <w:spacing w:val="-2"/>
-          <w:lang w:val="ru-RU"/>
-        </w:rPr>
-        <w:t>[::</w:t>
-      </w:r>
-      <w:proofErr w:type="gramEnd"/>
-      <w:r>
-        <w:rPr>
-          <w:spacing w:val="-2"/>
-          <w:lang w:val="ru-RU"/>
-        </w:rPr>
-        <w:t>-1])</w:t>
-      </w:r>
-    </w:p>
-    <w:p>
-      <w:pPr>
-        <w:pStyle w:val="a3"/>
-        <w:spacing w:before="1"/>
-        <w:ind w:left="721"/>
-        <w:rPr>
-          <w:spacing w:val="-2"/>
-        </w:rPr>
-      </w:pPr>
-    </w:p>
-    <w:p>
-      <w:pPr>
-        <w:pStyle w:val="a3"/>
-        <w:spacing w:before="1"/>
-        <w:ind w:left="721"/>
-      </w:pPr>
-    </w:p>
-    <w:p>
-      <w:pPr>
-        <w:pStyle w:val="a3"/>
-        <w:ind w:left="721"/>
-      </w:pPr>
-      <w:r>
-        <w:t>Посилання</w:t>
-      </w:r>
-      <w:r>
-        <w:rPr>
-          <w:spacing w:val="-2"/>
-        </w:rPr>
-        <w:t xml:space="preserve"> </w:t>
-      </w:r>
-      <w:r>
-        <w:t xml:space="preserve">на </w:t>
+        </w:rPr>
+        <w:t>:</w:t>
+      </w:r>
+      <w:r>
+        <w:rPr>
+          <w:spacing w:val="-2"/>
+          <w:lang w:val="ru-RU"/>
+        </w:rPr>
+        <w:t xml:space="preserve"> </w:t>
+      </w:r>
+      <w:r>
+        <w:rPr>
+          <w:spacing w:val="-2"/>
+          <w:lang w:val="en-US"/>
+        </w:rPr>
+        <w:t>https</w:t>
+      </w:r>
+      <w:r>
+        <w:rPr>
+          <w:spacing w:val="-2"/>
+          <w:lang w:val="ru-RU"/>
+        </w:rPr>
+        <w:t>://</w:t>
       </w:r>
       <w:proofErr w:type="spellStart"/>
       <w:r>
         <w:rPr>
           <w:spacing w:val="-2"/>
+          <w:lang w:val="en-US"/>
         </w:rPr>
         <w:t>github</w:t>
       </w:r>
@@ -478,6 +508,170 @@
       <w:r>
         <w:rPr>
           <w:spacing w:val="-2"/>
+          <w:lang w:val="ru-RU"/>
+        </w:rPr>
+        <w:t>.</w:t>
+      </w:r>
+      <w:r>
+        <w:rPr>
+          <w:spacing w:val="-2"/>
+          <w:lang w:val="en-US"/>
+        </w:rPr>
+        <w:t>com</w:t>
+      </w:r>
+      <w:r>
+        <w:rPr>
+          <w:spacing w:val="-2"/>
+          <w:lang w:val="ru-RU"/>
+        </w:rPr>
+        <w:t>/</w:t>
+      </w:r>
+      <w:r>
+        <w:rPr>
+          <w:spacing w:val="-2"/>
+          <w:lang w:val="en-US"/>
+        </w:rPr>
+        <w:t>Denis</w:t>
+      </w:r>
+      <w:r>
+        <w:rPr>
+          <w:spacing w:val="-2"/>
+          <w:lang w:val="ru-RU"/>
+        </w:rPr>
+        <w:t>-</w:t>
+      </w:r>
+      <w:r>
+        <w:rPr>
+          <w:spacing w:val="-2"/>
+          <w:lang w:val="en-US"/>
+        </w:rPr>
+        <w:t>Villeneuve</w:t>
+      </w:r>
+      <w:r>
+        <w:rPr>
+          <w:spacing w:val="-2"/>
+          <w:lang w:val="ru-RU"/>
+        </w:rPr>
+        <w:t>/</w:t>
+      </w:r>
+      <w:r>
+        <w:rPr>
+          <w:spacing w:val="-2"/>
+          <w:lang w:val="en-US"/>
+        </w:rPr>
+        <w:t>TP</w:t>
+      </w:r>
+      <w:r>
+        <w:rPr>
+          <w:spacing w:val="-2"/>
+          <w:lang w:val="ru-RU"/>
+        </w:rPr>
+        <w:t>-</w:t>
+      </w:r>
+      <w:r>
+        <w:rPr>
+          <w:spacing w:val="-2"/>
+          <w:lang w:val="en-US"/>
+        </w:rPr>
+        <w:t>KB</w:t>
+      </w:r>
+      <w:r>
+        <w:rPr>
+          <w:spacing w:val="-2"/>
+          <w:lang w:val="ru-RU"/>
+        </w:rPr>
+        <w:t>-241-</w:t>
+      </w:r>
+      <w:proofErr w:type="spellStart"/>
+      <w:r>
+        <w:rPr>
+          <w:spacing w:val="-2"/>
+          <w:lang w:val="en-US"/>
+        </w:rPr>
+        <w:t>Maksymenko</w:t>
+      </w:r>
+      <w:proofErr w:type="spellEnd"/>
+      <w:r>
+        <w:rPr>
+          <w:spacing w:val="-2"/>
+          <w:lang w:val="ru-RU"/>
+        </w:rPr>
+        <w:t>-</w:t>
+      </w:r>
+      <w:r>
+        <w:rPr>
+          <w:spacing w:val="-2"/>
+          <w:lang w:val="en-US"/>
+        </w:rPr>
+        <w:t>Denys</w:t>
+      </w:r>
+    </w:p>
+    <w:p>
+      <w:pPr>
+        <w:pStyle w:val="a3"/>
+      </w:pPr>
+    </w:p>
+    <w:p>
+      <w:pPr>
+        <w:pStyle w:val="a3"/>
+        <w:spacing w:before="284"/>
+      </w:pPr>
+    </w:p>
+    <w:p>
+      <w:pPr>
+        <w:pStyle w:val="a3"/>
+        <w:ind w:left="721"/>
+        <w:rPr>
+          <w:spacing w:val="-2"/>
+        </w:rPr>
+      </w:pPr>
+      <w:r>
+        <w:t>Знімок</w:t>
+      </w:r>
+      <w:r>
+        <w:rPr>
+          <w:spacing w:val="-3"/>
+        </w:rPr>
+        <w:t xml:space="preserve"> </w:t>
+      </w:r>
+      <w:r>
+        <w:t>екрану</w:t>
+      </w:r>
+      <w:r>
+        <w:rPr>
+          <w:spacing w:val="-1"/>
+        </w:rPr>
+        <w:t xml:space="preserve"> </w:t>
+      </w:r>
+      <w:r>
+        <w:t>з</w:t>
+      </w:r>
+      <w:r>
+        <w:rPr>
+          <w:spacing w:val="-1"/>
+        </w:rPr>
+        <w:t xml:space="preserve"> </w:t>
+      </w:r>
+      <w:r>
+        <w:t>посилання на</w:t>
+      </w:r>
+      <w:r>
+        <w:rPr>
+          <w:spacing w:val="2"/>
+        </w:rPr>
+        <w:t xml:space="preserve"> </w:t>
+      </w:r>
+      <w:proofErr w:type="spellStart"/>
+      <w:r>
+        <w:rPr>
+          <w:spacing w:val="-2"/>
+        </w:rPr>
+        <w:t>github</w:t>
+      </w:r>
+      <w:proofErr w:type="spellEnd"/>
+      <w:r>
+        <w:rPr>
+          <w:spacing w:val="-2"/>
         </w:rPr>
         <w:t>:</w:t>
       </w:r>
@@ -485,81 +679,52 @@
     <w:p>
       <w:pPr>
         <w:pStyle w:val="a3"/>
-      </w:pPr>
-    </w:p>
-    <w:p>
-      <w:pPr>
-        <w:pStyle w:val="a3"/>
-        <w:spacing w:before="284"/>
-      </w:pPr>
-    </w:p>
-    <w:p>
-      <w:pPr>
-        <w:pStyle w:val="a3"/>
-        <w:ind w:left="721"/>
-        <w:rPr>
-          <w:spacing w:val="-2"/>
-        </w:rPr>
-      </w:pPr>
-      <w:r>
-        <w:t>Знімок</w:t>
-      </w:r>
-      <w:r>
-        <w:rPr>
-          <w:spacing w:val="-3"/>
-        </w:rPr>
-        <w:t xml:space="preserve"> </w:t>
-      </w:r>
-      <w:r>
-        <w:t>екрану</w:t>
-      </w:r>
-      <w:r>
-        <w:rPr>
-          <w:spacing w:val="-1"/>
-        </w:rPr>
-        <w:t xml:space="preserve"> </w:t>
-      </w:r>
-      <w:r>
-        <w:t>з</w:t>
-      </w:r>
-      <w:r>
-        <w:rPr>
-          <w:spacing w:val="-1"/>
-        </w:rPr>
-        <w:t xml:space="preserve"> </w:t>
-      </w:r>
-      <w:r>
-        <w:t>посилання на</w:t>
-      </w:r>
-      <w:r>
-        <w:rPr>
-          <w:spacing w:val="2"/>
-        </w:rPr>
-        <w:t xml:space="preserve"> </w:t>
-      </w:r>
-      <w:proofErr w:type="spellStart"/>
-      <w:r>
-        <w:rPr>
-          <w:spacing w:val="-2"/>
-        </w:rPr>
-        <w:t>github</w:t>
-      </w:r>
-      <w:proofErr w:type="spellEnd"/>
-      <w:r>
-        <w:rPr>
-          <w:spacing w:val="-2"/>
-        </w:rPr>
-        <w:t>:</w:t>
-      </w:r>
-    </w:p>
-    <w:p>
-      <w:pPr>
-        <w:pStyle w:val="a3"/>
-        <w:ind w:left="721"/>
-        <w:rPr>
-          <w:spacing w:val="-2"/>
-        </w:rPr>
-      </w:pPr>
+        <w:ind w:hanging="12"/>
+        <w:rPr>
+          <w:spacing w:val="-2"/>
+        </w:rPr>
+      </w:pPr>
+      <w:r>
+        <w:rPr>
+          <w:spacing w:val="-2"/>
+        </w:rPr>
+        <w:lastRenderedPageBreak/>
+        <w:drawing>
+          <wp:inline distT="0" distB="0" distL="0" distR="0" wp14:anchorId="499CD798" wp14:editId="4315E806">
+            <wp:extent cx="6172200" cy="3403600"/>
+            <wp:effectExtent l="0" t="0" r="0" b="6350"/>
+            <wp:docPr id="4" name="Рисунок 4"/>
+            <wp:cNvGraphicFramePr>
+              <a:graphicFrameLocks xmlns:a="http://schemas.openxmlformats.org/drawingml/2006/main" noChangeAspect="1"/>
+            </wp:cNvGraphicFramePr>
+            <a:graphic xmlns:a="http://schemas.openxmlformats.org/drawingml/2006/main">
+              <a:graphicData uri="http://schemas.openxmlformats.org/drawingml/2006/picture">
+                <pic:pic xmlns:pic="http://schemas.openxmlformats.org/drawingml/2006/picture">
+                  <pic:nvPicPr>
+                    <pic:cNvPr id="1" name=""/>
+                    <pic:cNvPicPr/>
+                  </pic:nvPicPr>
+                  <pic:blipFill>
+                    <a:blip r:embed="rId6"/>
+                    <a:stretch>
+                      <a:fillRect/>
+                    </a:stretch>
+                  </pic:blipFill>
+                  <pic:spPr>
+                    <a:xfrm>
+                      <a:off x="0" y="0"/>
+                      <a:ext cx="6172200" cy="3403600"/>
+                    </a:xfrm>
+                    <a:prstGeom prst="rect">
+                      <a:avLst/>
+                    </a:prstGeom>
+                  </pic:spPr>
+                </pic:pic>
+              </a:graphicData>
+            </a:graphic>
+          </wp:inline>
+        </w:drawing>
+      </w:r>
     </w:p>
     <w:p>
       <w:pPr>
@@ -648,15 +813,7 @@
           <w:b/>
           <w:bCs/>
         </w:rPr>
-        <w:lastRenderedPageBreak/>
-        <w:t>Робота з методами рядків</w:t>
-      </w:r>
-      <w:r>
-        <w:rPr>
-          <w:b/>
-          <w:bCs/>
-        </w:rPr>
-        <w:t xml:space="preserve"> </w:t>
+        <w:t xml:space="preserve">Робота з методами рядків </w:t>
       </w:r>
     </w:p>
     <w:p>
@@ -1163,28 +1320,20 @@
           <w:lang w:val="en-US"/>
         </w:rPr>
       </w:pPr>
-      <w:proofErr w:type="spellStart"/>
-      <w:r>
-        <w:rPr>
-          <w:spacing w:val="-2"/>
-          <w:lang w:val="ru-RU"/>
-        </w:rPr>
-        <w:t>print</w:t>
-      </w:r>
-      <w:proofErr w:type="spellEnd"/>
-      <w:r>
-        <w:rPr>
-          <w:spacing w:val="-2"/>
-          <w:lang w:val="ru-RU"/>
-        </w:rPr>
-        <w:t>(</w:t>
+      <w:r>
+        <w:rPr>
+          <w:spacing w:val="-2"/>
+          <w:lang w:val="en-US"/>
+        </w:rPr>
+        <w:lastRenderedPageBreak/>
+        <w:t>print(</w:t>
       </w:r>
       <w:proofErr w:type="spellStart"/>
       <w:proofErr w:type="gramStart"/>
       <w:r>
         <w:rPr>
           <w:spacing w:val="-2"/>
-          <w:lang w:val="ru-RU"/>
+          <w:lang w:val="en-US"/>
         </w:rPr>
         <w:t>s.lower</w:t>
       </w:r>
@@ -1193,7 +1342,7 @@
       <w:r>
         <w:rPr>
           <w:spacing w:val="-2"/>
-          <w:lang w:val="ru-RU"/>
+          <w:lang w:val="en-US"/>
         </w:rPr>
         <w:t>())</w:t>
       </w:r>
@@ -1246,6 +1395,136 @@
         </w:rPr>
         <w:t>:</w:t>
       </w:r>
+      <w:r>
+        <w:rPr>
+          <w:spacing w:val="-2"/>
+          <w:lang w:val="ru-RU"/>
+        </w:rPr>
+        <w:t xml:space="preserve"> </w:t>
+      </w:r>
+      <w:r>
+        <w:rPr>
+          <w:spacing w:val="-2"/>
+          <w:lang w:val="en-US"/>
+        </w:rPr>
+        <w:t>https</w:t>
+      </w:r>
+      <w:r>
+        <w:rPr>
+          <w:spacing w:val="-2"/>
+          <w:lang w:val="ru-RU"/>
+        </w:rPr>
+        <w:t>://</w:t>
+      </w:r>
+      <w:proofErr w:type="spellStart"/>
+      <w:r>
+        <w:rPr>
+          <w:spacing w:val="-2"/>
+          <w:lang w:val="en-US"/>
+        </w:rPr>
+        <w:t>github</w:t>
+      </w:r>
+      <w:proofErr w:type="spellEnd"/>
+      <w:r>
+        <w:rPr>
+          <w:spacing w:val="-2"/>
+          <w:lang w:val="ru-RU"/>
+        </w:rPr>
+        <w:t>.</w:t>
+      </w:r>
+      <w:r>
+        <w:rPr>
+          <w:spacing w:val="-2"/>
+          <w:lang w:val="en-US"/>
+        </w:rPr>
+        <w:t>com</w:t>
+      </w:r>
+      <w:r>
+        <w:rPr>
+          <w:spacing w:val="-2"/>
+          <w:lang w:val="ru-RU"/>
+        </w:rPr>
+        <w:t>/</w:t>
+      </w:r>
+      <w:r>
+        <w:rPr>
+          <w:spacing w:val="-2"/>
+          <w:lang w:val="en-US"/>
+        </w:rPr>
+        <w:t>Denis</w:t>
+      </w:r>
+      <w:r>
+        <w:rPr>
+          <w:spacing w:val="-2"/>
+          <w:lang w:val="ru-RU"/>
+        </w:rPr>
+        <w:t>-</w:t>
+      </w:r>
+      <w:r>
+        <w:rPr>
+          <w:spacing w:val="-2"/>
+          <w:lang w:val="en-US"/>
+        </w:rPr>
+        <w:t>Villeneuve</w:t>
+      </w:r>
+      <w:r>
+        <w:rPr>
+          <w:spacing w:val="-2"/>
+          <w:lang w:val="ru-RU"/>
+        </w:rPr>
+        <w:t>/</w:t>
+      </w:r>
+      <w:r>
+        <w:rPr>
+          <w:spacing w:val="-2"/>
+          <w:lang w:val="en-US"/>
+        </w:rPr>
+        <w:t>TP</w:t>
+      </w:r>
+      <w:r>
+        <w:rPr>
+          <w:spacing w:val="-2"/>
+          <w:lang w:val="ru-RU"/>
+        </w:rPr>
+        <w:t>-</w:t>
+      </w:r>
+      <w:r>
+        <w:rPr>
+          <w:spacing w:val="-2"/>
+          <w:lang w:val="en-US"/>
+        </w:rPr>
+        <w:t>KB</w:t>
+      </w:r>
+      <w:r>
+        <w:rPr>
+          <w:spacing w:val="-2"/>
+          <w:lang w:val="ru-RU"/>
+        </w:rPr>
+        <w:t>-241-</w:t>
+      </w:r>
+      <w:proofErr w:type="spellStart"/>
+      <w:r>
+        <w:rPr>
+          <w:spacing w:val="-2"/>
+          <w:lang w:val="en-US"/>
+        </w:rPr>
+        <w:t>Maksymenko</w:t>
+      </w:r>
+      <w:proofErr w:type="spellEnd"/>
+      <w:r>
+        <w:rPr>
+          <w:spacing w:val="-2"/>
+          <w:lang w:val="ru-RU"/>
+        </w:rPr>
+        <w:t>-</w:t>
+      </w:r>
+      <w:r>
+        <w:rPr>
+          <w:spacing w:val="-2"/>
+          <w:lang w:val="en-US"/>
+        </w:rPr>
+        <w:t>Denys</w:t>
+      </w:r>
     </w:p>
     <w:p>
       <w:pPr>
@@ -1317,8 +1596,45 @@
     <w:p>
       <w:pPr>
         <w:pStyle w:val="a3"/>
-        <w:ind w:left="721"/>
-      </w:pPr>
+        <w:ind w:hanging="12"/>
+      </w:pPr>
+      <w:r>
+        <w:drawing>
+          <wp:inline distT="0" distB="0" distL="0" distR="0" wp14:anchorId="7B5E73E0" wp14:editId="03DFD4F0">
+            <wp:extent cx="6172200" cy="3403600"/>
+            <wp:effectExtent l="0" t="0" r="0" b="6350"/>
+            <wp:docPr id="3" name="Рисунок 3"/>
+            <wp:cNvGraphicFramePr>
+              <a:graphicFrameLocks xmlns:a="http://schemas.openxmlformats.org/drawingml/2006/main" noChangeAspect="1"/>
+            </wp:cNvGraphicFramePr>
+            <a:graphic xmlns:a="http://schemas.openxmlformats.org/drawingml/2006/main">
+              <a:graphicData uri="http://schemas.openxmlformats.org/drawingml/2006/picture">
+                <pic:pic xmlns:pic="http://schemas.openxmlformats.org/drawingml/2006/picture">
+                  <pic:nvPicPr>
+                    <pic:cNvPr id="1" name=""/>
+                    <pic:cNvPicPr/>
+                  </pic:nvPicPr>
+                  <pic:blipFill>
+                    <a:blip r:embed="rId6"/>
+                    <a:stretch>
+                      <a:fillRect/>
+                    </a:stretch>
+                  </pic:blipFill>
+                  <pic:spPr>
+                    <a:xfrm>
+                      <a:off x="0" y="0"/>
+                      <a:ext cx="6172200" cy="3403600"/>
+                    </a:xfrm>
+                    <a:prstGeom prst="rect">
+                      <a:avLst/>
+                    </a:prstGeom>
+                  </pic:spPr>
+                </pic:pic>
+              </a:graphicData>
+            </a:graphic>
+          </wp:inline>
+        </w:drawing>
+      </w:r>
     </w:p>
     <w:p>
       <w:pPr>
@@ -1437,7 +1753,6 @@
           <w:b/>
           <w:bCs/>
         </w:rPr>
-        <w:lastRenderedPageBreak/>
         <w:t>Розв’язування квадратного рівняння</w:t>
       </w:r>
     </w:p>
@@ -2036,6 +2351,136 @@
         </w:rPr>
         <w:t>:</w:t>
       </w:r>
+      <w:r>
+        <w:rPr>
+          <w:spacing w:val="-2"/>
+          <w:lang w:val="ru-RU"/>
+        </w:rPr>
+        <w:t xml:space="preserve"> </w:t>
+      </w:r>
+      <w:r>
+        <w:rPr>
+          <w:spacing w:val="-2"/>
+          <w:lang w:val="en-US"/>
+        </w:rPr>
+        <w:t>https</w:t>
+      </w:r>
+      <w:r>
+        <w:rPr>
+          <w:spacing w:val="-2"/>
+          <w:lang w:val="ru-RU"/>
+        </w:rPr>
+        <w:t>://</w:t>
+      </w:r>
+      <w:proofErr w:type="spellStart"/>
+      <w:r>
+        <w:rPr>
+          <w:spacing w:val="-2"/>
+          <w:lang w:val="en-US"/>
+        </w:rPr>
+        <w:t>github</w:t>
+      </w:r>
+      <w:proofErr w:type="spellEnd"/>
+      <w:r>
+        <w:rPr>
+          <w:spacing w:val="-2"/>
+          <w:lang w:val="ru-RU"/>
+        </w:rPr>
+        <w:t>.</w:t>
+      </w:r>
+      <w:r>
+        <w:rPr>
+          <w:spacing w:val="-2"/>
+          <w:lang w:val="en-US"/>
+        </w:rPr>
+        <w:t>com</w:t>
+      </w:r>
+      <w:r>
+        <w:rPr>
+          <w:spacing w:val="-2"/>
+          <w:lang w:val="ru-RU"/>
+        </w:rPr>
+        <w:t>/</w:t>
+      </w:r>
+      <w:r>
+        <w:rPr>
+          <w:spacing w:val="-2"/>
+          <w:lang w:val="en-US"/>
+        </w:rPr>
+        <w:t>Denis</w:t>
+      </w:r>
+      <w:r>
+        <w:rPr>
+          <w:spacing w:val="-2"/>
+          <w:lang w:val="ru-RU"/>
+        </w:rPr>
+        <w:t>-</w:t>
+      </w:r>
+      <w:r>
+        <w:rPr>
+          <w:spacing w:val="-2"/>
+          <w:lang w:val="en-US"/>
+        </w:rPr>
+        <w:t>Villeneuve</w:t>
+      </w:r>
+      <w:r>
+        <w:rPr>
+          <w:spacing w:val="-2"/>
+          <w:lang w:val="ru-RU"/>
+        </w:rPr>
+        <w:t>/</w:t>
+      </w:r>
+      <w:r>
+        <w:rPr>
+          <w:spacing w:val="-2"/>
+          <w:lang w:val="en-US"/>
+        </w:rPr>
+        <w:t>TP</w:t>
+      </w:r>
+      <w:r>
+        <w:rPr>
+          <w:spacing w:val="-2"/>
+          <w:lang w:val="ru-RU"/>
+        </w:rPr>
+        <w:t>-</w:t>
+      </w:r>
+      <w:r>
+        <w:rPr>
+          <w:spacing w:val="-2"/>
+          <w:lang w:val="en-US"/>
+        </w:rPr>
+        <w:t>KB</w:t>
+      </w:r>
+      <w:r>
+        <w:rPr>
+          <w:spacing w:val="-2"/>
+          <w:lang w:val="ru-RU"/>
+        </w:rPr>
+        <w:t>-241-</w:t>
+      </w:r>
+      <w:proofErr w:type="spellStart"/>
+      <w:r>
+        <w:rPr>
+          <w:spacing w:val="-2"/>
+          <w:lang w:val="en-US"/>
+        </w:rPr>
+        <w:t>Maksymenko</w:t>
+      </w:r>
+      <w:proofErr w:type="spellEnd"/>
+      <w:r>
+        <w:rPr>
+          <w:spacing w:val="-2"/>
+          <w:lang w:val="ru-RU"/>
+        </w:rPr>
+        <w:t>-</w:t>
+      </w:r>
+      <w:r>
+        <w:rPr>
+          <w:spacing w:val="-2"/>
+          <w:lang w:val="en-US"/>
+        </w:rPr>
+        <w:t>Denys</w:t>
+      </w:r>
     </w:p>
     <w:p>
       <w:pPr>
@@ -2107,11 +2552,48 @@
     <w:p>
       <w:pPr>
         <w:pStyle w:val="a3"/>
-        <w:ind w:left="721"/>
-      </w:pPr>
+      </w:pPr>
+      <w:r>
+        <w:lastRenderedPageBreak/>
+        <w:drawing>
+          <wp:inline distT="0" distB="0" distL="0" distR="0" wp14:anchorId="45614D85" wp14:editId="591D95D5">
+            <wp:extent cx="6172200" cy="3403600"/>
+            <wp:effectExtent l="0" t="0" r="3810" b="0"/>
+            <wp:docPr id="2" name="Рисунок 2"/>
+            <wp:cNvGraphicFramePr>
+              <a:graphicFrameLocks xmlns:a="http://schemas.openxmlformats.org/drawingml/2006/main" noChangeAspect="1"/>
+            </wp:cNvGraphicFramePr>
+            <a:graphic xmlns:a="http://schemas.openxmlformats.org/drawingml/2006/main">
+              <a:graphicData uri="http://schemas.openxmlformats.org/drawingml/2006/picture">
+                <pic:pic xmlns:pic="http://schemas.openxmlformats.org/drawingml/2006/picture">
+                  <pic:nvPicPr>
+                    <pic:cNvPr id="1" name=""/>
+                    <pic:cNvPicPr/>
+                  </pic:nvPicPr>
+                  <pic:blipFill>
+                    <a:blip r:embed="rId6"/>
+                    <a:stretch>
+                      <a:fillRect/>
+                    </a:stretch>
+                  </pic:blipFill>
+                  <pic:spPr>
+                    <a:xfrm>
+                      <a:off x="0" y="0"/>
+                      <a:ext cx="6172200" cy="3403600"/>
+                    </a:xfrm>
+                    <a:prstGeom prst="rect">
+                      <a:avLst/>
+                    </a:prstGeom>
+                  </pic:spPr>
+                </pic:pic>
+              </a:graphicData>
+            </a:graphic>
+          </wp:inline>
+        </w:drawing>
+      </w:r>
     </w:p>
     <w:sectPr>
-      <w:headerReference w:type="default" r:id="rId6"/>
+      <w:headerReference w:type="default" r:id="rId7"/>
       <w:type w:val="continuous"/>
       <w:pgSz w:w="12240" w:h="15840"/>
       <w:pgMar w:top="2200" w:right="1080" w:bottom="280" w:left="1440" w:header="1441" w:footer="0" w:gutter="0"/>
@@ -3183,6 +3665,29 @@
       <w:lang w:val="uk-UA"/>
     </w:rPr>
   </w:style>
+  <w:style w:type="character" w:styleId="a6">
+    <w:name w:val="Hyperlink"/>
+    <w:basedOn w:val="a0"/>
+    <w:uiPriority w:val="99"/>
+    <w:unhideWhenUsed/>
+    <w:rsid w:val="006F01AD"/>
+    <w:rPr>
+      <w:color w:val="0000FF" w:themeColor="hyperlink"/>
+      <w:u w:val="single"/>
+    </w:rPr>
+  </w:style>
+  <w:style w:type="character" w:styleId="a7">
+    <w:name w:val="Unresolved Mention"/>
+    <w:basedOn w:val="a0"/>
+    <w:uiPriority w:val="99"/>
+    <w:semiHidden/>
+    <w:unhideWhenUsed/>
+    <w:rsid w:val="006F01AD"/>
+    <w:rPr>
+      <w:color w:val="605E5C"/>
+      <w:shd w:val="clear" w:color="auto" w:fill="E1DFDD"/>
+    </w:rPr>
+  </w:style>
 </w:styles>
 </file>
 

</xml_diff>